<commit_message>
Added Power BI template
</commit_message>
<xml_diff>
--- a/docs/guides/Assess Reserved Instance Candidates (EA).docx
+++ b/docs/guides/Assess Reserved Instance Candidates (EA).docx
@@ -2252,39 +2252,7 @@
           <w:sz w:val="21"/>
           <w:szCs w:val="21"/>
         </w:rPr>
-        <w:t xml:space="preserve">Open the "RI </w:t>
-      </w:r>
-      <w:r>
-        <w:rPr>
-          <w:rFonts w:ascii="Segoe UI" w:hAnsi="Segoe UI" w:cs="Segoe UI"/>
-          <w:sz w:val="21"/>
-          <w:szCs w:val="21"/>
-        </w:rPr>
-        <w:t>Assessment</w:t>
-      </w:r>
-      <w:r>
-        <w:rPr>
-          <w:rFonts w:ascii="Segoe UI" w:hAnsi="Segoe UI" w:cs="Segoe UI"/>
-          <w:sz w:val="21"/>
-          <w:szCs w:val="21"/>
-        </w:rPr>
-        <w:t xml:space="preserve"> </w:t>
-      </w:r>
-      <w:r>
-        <w:rPr>
-          <w:rFonts w:ascii="Segoe UI" w:hAnsi="Segoe UI" w:cs="Segoe UI"/>
-          <w:sz w:val="21"/>
-          <w:szCs w:val="21"/>
-        </w:rPr>
-        <w:t xml:space="preserve">List.pptx" template in </w:t>
-      </w:r>
-      <w:r>
-        <w:rPr>
-          <w:rFonts w:ascii="Segoe UI" w:hAnsi="Segoe UI" w:cs="Segoe UI"/>
-          <w:sz w:val="21"/>
-          <w:szCs w:val="21"/>
-        </w:rPr>
-        <w:t>PowerPoint</w:t>
+        <w:t>INFO: In the Power BI report there is a Slicer control with the title "Reserved Instance Group" at the top. This control filters the graph below based on selected Reserved Instance group</w:t>
       </w:r>
     </w:p>
     <w:p>
@@ -2306,28 +2274,6 @@
           <w:sz w:val="21"/>
           <w:szCs w:val="21"/>
         </w:rPr>
-        <w:t>INFO: In the Power BI report there is a Slicer control with the title "Reserved Instance Group" at the top. This control filters the graph below based on selected Reserved Instance group</w:t>
-      </w:r>
-    </w:p>
-    <w:p>
-      <w:pPr>
-        <w:pStyle w:val="code-line"/>
-        <w:numPr>
-          <w:ilvl w:val="1"/>
-          <w:numId w:val="5"/>
-        </w:numPr>
-        <w:rPr>
-          <w:rFonts w:ascii="Segoe UI" w:hAnsi="Segoe UI" w:cs="Segoe UI"/>
-          <w:sz w:val="21"/>
-          <w:szCs w:val="21"/>
-        </w:rPr>
-      </w:pPr>
-      <w:r>
-        <w:rPr>
-          <w:rFonts w:ascii="Segoe UI" w:hAnsi="Segoe UI" w:cs="Segoe UI"/>
-          <w:sz w:val="21"/>
-          <w:szCs w:val="21"/>
-        </w:rPr>
         <w:t xml:space="preserve">For each Reserved Instance </w:t>
       </w:r>
       <w:r>
@@ -2428,130 +2374,6 @@
           <w:sz w:val="21"/>
           <w:szCs w:val="21"/>
         </w:rPr>
-        <w:t>Prepare a new slide</w:t>
-      </w:r>
-      <w:r>
-        <w:rPr>
-          <w:rFonts w:ascii="Segoe UI" w:hAnsi="Segoe UI" w:cs="Segoe UI"/>
-          <w:sz w:val="21"/>
-          <w:szCs w:val="21"/>
-        </w:rPr>
-        <w:t xml:space="preserve"> in the “Appendix” section</w:t>
-      </w:r>
-      <w:r>
-        <w:rPr>
-          <w:rFonts w:ascii="Segoe UI" w:hAnsi="Segoe UI" w:cs="Segoe UI"/>
-          <w:sz w:val="21"/>
-          <w:szCs w:val="21"/>
-        </w:rPr>
-        <w:t xml:space="preserve"> for the Rese</w:t>
-      </w:r>
-      <w:r>
-        <w:rPr>
-          <w:rFonts w:ascii="Segoe UI" w:hAnsi="Segoe UI" w:cs="Segoe UI"/>
-          <w:sz w:val="21"/>
-          <w:szCs w:val="21"/>
-        </w:rPr>
-        <w:t>r</w:t>
-      </w:r>
-      <w:r>
-        <w:rPr>
-          <w:rFonts w:ascii="Segoe UI" w:hAnsi="Segoe UI" w:cs="Segoe UI"/>
-          <w:sz w:val="21"/>
-          <w:szCs w:val="21"/>
-        </w:rPr>
-        <w:t xml:space="preserve">ved Instance </w:t>
-      </w:r>
-      <w:r>
-        <w:rPr>
-          <w:rFonts w:ascii="Segoe UI" w:hAnsi="Segoe UI" w:cs="Segoe UI"/>
-          <w:sz w:val="21"/>
-          <w:szCs w:val="21"/>
-        </w:rPr>
-        <w:t>G</w:t>
-      </w:r>
-      <w:r>
-        <w:rPr>
-          <w:rFonts w:ascii="Segoe UI" w:hAnsi="Segoe UI" w:cs="Segoe UI"/>
-          <w:sz w:val="21"/>
-          <w:szCs w:val="21"/>
-        </w:rPr>
-        <w:t xml:space="preserve">roup in </w:t>
-      </w:r>
-      <w:r>
-        <w:rPr>
-          <w:rFonts w:ascii="Segoe UI" w:hAnsi="Segoe UI" w:cs="Segoe UI"/>
-          <w:sz w:val="21"/>
-          <w:szCs w:val="21"/>
-        </w:rPr>
-        <w:t xml:space="preserve">the </w:t>
-      </w:r>
-      <w:r>
-        <w:rPr>
-          <w:rFonts w:ascii="Segoe UI" w:hAnsi="Segoe UI" w:cs="Segoe UI"/>
-          <w:sz w:val="21"/>
-          <w:szCs w:val="21"/>
-        </w:rPr>
-        <w:t>PowerPoint</w:t>
-      </w:r>
-      <w:r>
-        <w:rPr>
-          <w:rFonts w:ascii="Segoe UI" w:hAnsi="Segoe UI" w:cs="Segoe UI"/>
-          <w:sz w:val="21"/>
-          <w:szCs w:val="21"/>
-        </w:rPr>
-        <w:t xml:space="preserve"> presentation</w:t>
-      </w:r>
-    </w:p>
-    <w:p>
-      <w:pPr>
-        <w:pStyle w:val="code-line"/>
-        <w:numPr>
-          <w:ilvl w:val="2"/>
-          <w:numId w:val="5"/>
-        </w:numPr>
-        <w:rPr>
-          <w:rFonts w:ascii="Segoe UI" w:hAnsi="Segoe UI" w:cs="Segoe UI"/>
-          <w:sz w:val="21"/>
-          <w:szCs w:val="21"/>
-        </w:rPr>
-      </w:pPr>
-      <w:r>
-        <w:rPr>
-          <w:rFonts w:ascii="Segoe UI" w:hAnsi="Segoe UI" w:cs="Segoe UI"/>
-          <w:sz w:val="21"/>
-          <w:szCs w:val="21"/>
-        </w:rPr>
-        <w:t xml:space="preserve">Make a screen clipping of the graph in Power BI and paste it into </w:t>
-      </w:r>
-      <w:r>
-        <w:rPr>
-          <w:rFonts w:ascii="Segoe UI" w:hAnsi="Segoe UI" w:cs="Segoe UI"/>
-          <w:sz w:val="21"/>
-          <w:szCs w:val="21"/>
-        </w:rPr>
-        <w:t>PowerPoint</w:t>
-      </w:r>
-    </w:p>
-    <w:p>
-      <w:pPr>
-        <w:pStyle w:val="code-line"/>
-        <w:numPr>
-          <w:ilvl w:val="2"/>
-          <w:numId w:val="5"/>
-        </w:numPr>
-        <w:rPr>
-          <w:rFonts w:ascii="Segoe UI" w:hAnsi="Segoe UI" w:cs="Segoe UI"/>
-          <w:sz w:val="21"/>
-          <w:szCs w:val="21"/>
-        </w:rPr>
-      </w:pPr>
-      <w:r>
-        <w:rPr>
-          <w:rFonts w:ascii="Segoe UI" w:hAnsi="Segoe UI" w:cs="Segoe UI"/>
-          <w:sz w:val="21"/>
-          <w:szCs w:val="21"/>
-        </w:rPr>
         <w:t xml:space="preserve">From the graph, determine whether it would be reasonable to </w:t>
       </w:r>
       <w:r>
@@ -2646,31 +2468,7 @@
           <w:sz w:val="21"/>
           <w:szCs w:val="21"/>
         </w:rPr>
-        <w:t xml:space="preserve"> for each region and then copy the rows from Excel into </w:t>
-      </w:r>
-      <w:r>
-        <w:rPr>
-          <w:rFonts w:ascii="Segoe UI" w:hAnsi="Segoe UI" w:cs="Segoe UI"/>
-          <w:sz w:val="21"/>
-          <w:szCs w:val="21"/>
-        </w:rPr>
-        <w:t xml:space="preserve">the </w:t>
-      </w:r>
-      <w:r>
-        <w:rPr>
-          <w:rFonts w:ascii="Segoe UI" w:hAnsi="Segoe UI" w:cs="Segoe UI"/>
-          <w:sz w:val="21"/>
-          <w:szCs w:val="21"/>
-        </w:rPr>
-        <w:t>PowerPoint</w:t>
-      </w:r>
-      <w:r>
-        <w:rPr>
-          <w:rFonts w:ascii="Segoe UI" w:hAnsi="Segoe UI" w:cs="Segoe UI"/>
-          <w:sz w:val="21"/>
-          <w:szCs w:val="21"/>
-        </w:rPr>
-        <w:t xml:space="preserve"> slide</w:t>
+        <w:t xml:space="preserve"> for each region</w:t>
       </w:r>
     </w:p>
     <w:p>
@@ -2822,23 +2620,7 @@
           <w:sz w:val="21"/>
           <w:szCs w:val="21"/>
         </w:rPr>
-        <w:t>Select an appropriate "Region" (=West Europe</w:t>
-      </w:r>
-      <w:r>
-        <w:rPr>
-          <w:rFonts w:ascii="Segoe UI" w:hAnsi="Segoe UI" w:cs="Segoe UI"/>
-          <w:sz w:val="21"/>
-          <w:szCs w:val="21"/>
-        </w:rPr>
-        <w:t>?</w:t>
-      </w:r>
-      <w:r>
-        <w:rPr>
-          <w:rFonts w:ascii="Segoe UI" w:hAnsi="Segoe UI" w:cs="Segoe UI"/>
-          <w:sz w:val="21"/>
-          <w:szCs w:val="21"/>
-        </w:rPr>
-        <w:t>)</w:t>
+        <w:t>Select an appropriate "Region"</w:t>
       </w:r>
     </w:p>
     <w:p>
@@ -2884,6 +2666,14 @@
         </w:rPr>
         <w:t>Select "Upfront" for "Billing frequency"</w:t>
       </w:r>
+      <w:r>
+        <w:rPr>
+          <w:rFonts w:ascii="Segoe UI" w:hAnsi="Segoe UI" w:cs="Segoe UI"/>
+          <w:sz w:val="21"/>
+          <w:szCs w:val="21"/>
+        </w:rPr>
+        <w:t xml:space="preserve"> (only used for price comparison)</w:t>
+      </w:r>
     </w:p>
     <w:p>
       <w:pPr>
@@ -3136,7 +2926,6 @@
           <w:sz w:val="21"/>
           <w:szCs w:val="21"/>
         </w:rPr>
-        <w:lastRenderedPageBreak/>
         <w:t>Note the "Estimated savings" percentage in the lower right and type the value into the corresponding field in the "Price Matrix" tab</w:t>
       </w:r>
     </w:p>
@@ -3235,6 +3024,71 @@
         </w:rPr>
         <w:t>” for the lowest Price/Ratio that you find for that size group</w:t>
       </w:r>
+      <w:r>
+        <w:rPr>
+          <w:rFonts w:ascii="Segoe UI" w:hAnsi="Segoe UI" w:cs="Segoe UI"/>
+          <w:sz w:val="21"/>
+          <w:szCs w:val="21"/>
+        </w:rPr>
+        <w:br/>
+      </w:r>
+    </w:p>
+    <w:p>
+      <w:pPr>
+        <w:pStyle w:val="code-line"/>
+        <w:numPr>
+          <w:ilvl w:val="0"/>
+          <w:numId w:val="6"/>
+        </w:numPr>
+        <w:rPr>
+          <w:rFonts w:ascii="Segoe UI" w:hAnsi="Segoe UI" w:cs="Segoe UI"/>
+          <w:b/>
+          <w:bCs/>
+          <w:sz w:val="21"/>
+          <w:szCs w:val="21"/>
+        </w:rPr>
+      </w:pPr>
+      <w:r>
+        <w:rPr>
+          <w:rFonts w:ascii="Segoe UI" w:hAnsi="Segoe UI" w:cs="Segoe UI"/>
+          <w:b/>
+          <w:bCs/>
+          <w:sz w:val="21"/>
+          <w:szCs w:val="21"/>
+        </w:rPr>
+        <w:lastRenderedPageBreak/>
+        <w:t xml:space="preserve">Send </w:t>
+      </w:r>
+      <w:r>
+        <w:rPr>
+          <w:rFonts w:ascii="Segoe UI" w:hAnsi="Segoe UI" w:cs="Segoe UI"/>
+          <w:b/>
+          <w:bCs/>
+          <w:sz w:val="21"/>
+          <w:szCs w:val="21"/>
+        </w:rPr>
+        <w:t xml:space="preserve">RI </w:t>
+      </w:r>
+      <w:r>
+        <w:rPr>
+          <w:rFonts w:ascii="Segoe UI" w:hAnsi="Segoe UI" w:cs="Segoe UI"/>
+          <w:b/>
+          <w:bCs/>
+          <w:sz w:val="21"/>
+          <w:szCs w:val="21"/>
+        </w:rPr>
+        <w:t>Assessment</w:t>
+      </w:r>
+      <w:r>
+        <w:rPr>
+          <w:rFonts w:ascii="Segoe UI" w:hAnsi="Segoe UI" w:cs="Segoe UI"/>
+          <w:b/>
+          <w:bCs/>
+          <w:sz w:val="21"/>
+          <w:szCs w:val="21"/>
+        </w:rPr>
+        <w:t xml:space="preserve"> List to manager</w:t>
+      </w:r>
     </w:p>
     <w:p>
       <w:pPr>
@@ -3255,23 +3109,95 @@
           <w:sz w:val="21"/>
           <w:szCs w:val="21"/>
         </w:rPr>
-        <w:t xml:space="preserve">Prepare the </w:t>
-      </w:r>
-      <w:r>
-        <w:rPr>
-          <w:rFonts w:ascii="Segoe UI" w:hAnsi="Segoe UI" w:cs="Segoe UI"/>
-          <w:sz w:val="21"/>
-          <w:szCs w:val="21"/>
-        </w:rPr>
-        <w:t>initial</w:t>
-      </w:r>
-      <w:r>
-        <w:rPr>
-          <w:rFonts w:ascii="Segoe UI" w:hAnsi="Segoe UI" w:cs="Segoe UI"/>
-          <w:sz w:val="21"/>
-          <w:szCs w:val="21"/>
-        </w:rPr>
-        <w:t xml:space="preserve"> PowerPoint slides based on the Excel sheet</w:t>
+        <w:t xml:space="preserve">Save the </w:t>
+      </w:r>
+      <w:r>
+        <w:rPr>
+          <w:rFonts w:ascii="Segoe UI" w:hAnsi="Segoe UI" w:cs="Segoe UI"/>
+          <w:sz w:val="21"/>
+          <w:szCs w:val="21"/>
+        </w:rPr>
+        <w:t>E</w:t>
+      </w:r>
+      <w:r>
+        <w:rPr>
+          <w:rFonts w:ascii="Segoe UI" w:hAnsi="Segoe UI" w:cs="Segoe UI"/>
+          <w:sz w:val="21"/>
+          <w:szCs w:val="21"/>
+        </w:rPr>
+        <w:t>xcel file in the [</w:t>
+      </w:r>
+      <w:proofErr w:type="spellStart"/>
+      <w:r>
+        <w:rPr>
+          <w:rFonts w:ascii="Segoe UI" w:hAnsi="Segoe UI" w:cs="Segoe UI"/>
+          <w:sz w:val="21"/>
+          <w:szCs w:val="21"/>
+        </w:rPr>
+        <w:t>RI</w:t>
+      </w:r>
+      <w:r>
+        <w:rPr>
+          <w:rFonts w:ascii="Segoe UI" w:hAnsi="Segoe UI" w:cs="Segoe UI"/>
+          <w:sz w:val="21"/>
+          <w:szCs w:val="21"/>
+        </w:rPr>
+        <w:t>Assessment</w:t>
+      </w:r>
+      <w:r>
+        <w:rPr>
+          <w:rFonts w:ascii="Segoe UI" w:hAnsi="Segoe UI" w:cs="Segoe UI"/>
+          <w:sz w:val="21"/>
+          <w:szCs w:val="21"/>
+        </w:rPr>
+        <w:t>Folder</w:t>
+      </w:r>
+      <w:proofErr w:type="spellEnd"/>
+      <w:r>
+        <w:rPr>
+          <w:rFonts w:ascii="Segoe UI" w:hAnsi="Segoe UI" w:cs="Segoe UI"/>
+          <w:sz w:val="21"/>
+          <w:szCs w:val="21"/>
+        </w:rPr>
+        <w:t>]</w:t>
+      </w:r>
+    </w:p>
+    <w:p>
+      <w:pPr>
+        <w:pStyle w:val="code-line"/>
+        <w:numPr>
+          <w:ilvl w:val="1"/>
+          <w:numId w:val="6"/>
+        </w:numPr>
+        <w:rPr>
+          <w:rFonts w:ascii="Segoe UI" w:hAnsi="Segoe UI" w:cs="Segoe UI"/>
+          <w:sz w:val="21"/>
+          <w:szCs w:val="21"/>
+        </w:rPr>
+      </w:pPr>
+      <w:r>
+        <w:rPr>
+          <w:rFonts w:ascii="Segoe UI" w:hAnsi="Segoe UI" w:cs="Segoe UI"/>
+          <w:sz w:val="21"/>
+          <w:szCs w:val="21"/>
+        </w:rPr>
+        <w:t xml:space="preserve">Send the Excel file to the </w:t>
+      </w:r>
+      <w:r>
+        <w:rPr>
+          <w:rFonts w:ascii="Segoe UI" w:hAnsi="Segoe UI" w:cs="Segoe UI"/>
+          <w:sz w:val="21"/>
+          <w:szCs w:val="21"/>
+        </w:rPr>
+        <w:t>Service Manager</w:t>
+      </w:r>
+      <w:r>
+        <w:rPr>
+          <w:rFonts w:ascii="Segoe UI" w:hAnsi="Segoe UI" w:cs="Segoe UI"/>
+          <w:sz w:val="21"/>
+          <w:szCs w:val="21"/>
+        </w:rPr>
+        <w:t xml:space="preserve"> for approval</w:t>
       </w:r>
     </w:p>
     <w:p>
@@ -3297,17 +3223,7 @@
           <w:sz w:val="21"/>
           <w:szCs w:val="21"/>
         </w:rPr>
-        <w:t xml:space="preserve">Send </w:t>
-      </w:r>
-      <w:r>
-        <w:rPr>
-          <w:rFonts w:ascii="Segoe UI" w:hAnsi="Segoe UI" w:cs="Segoe UI"/>
-          <w:b/>
-          <w:bCs/>
-          <w:sz w:val="21"/>
-          <w:szCs w:val="21"/>
-        </w:rPr>
-        <w:t xml:space="preserve">RI </w:t>
+        <w:t xml:space="preserve">Manager approval of RI </w:t>
       </w:r>
       <w:r>
         <w:rPr>
@@ -3327,7 +3243,17 @@
           <w:sz w:val="21"/>
           <w:szCs w:val="21"/>
         </w:rPr>
-        <w:t xml:space="preserve"> List to manager</w:t>
+        <w:t xml:space="preserve"> </w:t>
+      </w:r>
+      <w:r>
+        <w:rPr>
+          <w:rFonts w:ascii="Segoe UI" w:hAnsi="Segoe UI" w:cs="Segoe UI"/>
+          <w:b/>
+          <w:bCs/>
+          <w:sz w:val="21"/>
+          <w:szCs w:val="21"/>
+        </w:rPr>
+        <w:t>List</w:t>
       </w:r>
     </w:p>
     <w:p>
@@ -3343,179 +3269,23 @@
           <w:szCs w:val="21"/>
         </w:rPr>
       </w:pPr>
-      <w:r>
-        <w:rPr>
-          <w:rFonts w:ascii="Segoe UI" w:hAnsi="Segoe UI" w:cs="Segoe UI"/>
-          <w:sz w:val="21"/>
-          <w:szCs w:val="21"/>
-        </w:rPr>
-        <w:t>Save the PowerPoint and Excel files in the [</w:t>
-      </w:r>
-      <w:proofErr w:type="spellStart"/>
-      <w:r>
-        <w:rPr>
-          <w:rFonts w:ascii="Segoe UI" w:hAnsi="Segoe UI" w:cs="Segoe UI"/>
-          <w:sz w:val="21"/>
-          <w:szCs w:val="21"/>
-        </w:rPr>
-        <w:t>RI</w:t>
-      </w:r>
-      <w:r>
-        <w:rPr>
-          <w:rFonts w:ascii="Segoe UI" w:hAnsi="Segoe UI" w:cs="Segoe UI"/>
-          <w:sz w:val="21"/>
-          <w:szCs w:val="21"/>
-        </w:rPr>
-        <w:t>Assessment</w:t>
-      </w:r>
-      <w:r>
-        <w:rPr>
-          <w:rFonts w:ascii="Segoe UI" w:hAnsi="Segoe UI" w:cs="Segoe UI"/>
-          <w:sz w:val="21"/>
-          <w:szCs w:val="21"/>
-        </w:rPr>
-        <w:t>Folder</w:t>
-      </w:r>
-      <w:proofErr w:type="spellEnd"/>
-      <w:r>
-        <w:rPr>
-          <w:rFonts w:ascii="Segoe UI" w:hAnsi="Segoe UI" w:cs="Segoe UI"/>
-          <w:sz w:val="21"/>
-          <w:szCs w:val="21"/>
-        </w:rPr>
-        <w:t>]</w:t>
-      </w:r>
-    </w:p>
-    <w:p>
-      <w:pPr>
-        <w:pStyle w:val="code-line"/>
-        <w:numPr>
-          <w:ilvl w:val="1"/>
-          <w:numId w:val="6"/>
-        </w:numPr>
-        <w:rPr>
-          <w:rFonts w:ascii="Segoe UI" w:hAnsi="Segoe UI" w:cs="Segoe UI"/>
-          <w:sz w:val="21"/>
-          <w:szCs w:val="21"/>
-        </w:rPr>
-      </w:pPr>
-      <w:r>
-        <w:rPr>
-          <w:rFonts w:ascii="Segoe UI" w:hAnsi="Segoe UI" w:cs="Segoe UI"/>
-          <w:sz w:val="21"/>
-          <w:szCs w:val="21"/>
-        </w:rPr>
-        <w:t xml:space="preserve">Send the PowerPoint and Excel files to the </w:t>
-      </w:r>
-      <w:r>
-        <w:rPr>
-          <w:rFonts w:ascii="Segoe UI" w:hAnsi="Segoe UI" w:cs="Segoe UI"/>
-          <w:sz w:val="21"/>
-          <w:szCs w:val="21"/>
-        </w:rPr>
-        <w:t>Service Manager</w:t>
-      </w:r>
-      <w:r>
-        <w:rPr>
-          <w:rFonts w:ascii="Segoe UI" w:hAnsi="Segoe UI" w:cs="Segoe UI"/>
-          <w:sz w:val="21"/>
-          <w:szCs w:val="21"/>
-        </w:rPr>
-        <w:t xml:space="preserve"> for approval</w:t>
-      </w:r>
-    </w:p>
-    <w:p>
-      <w:pPr>
-        <w:pStyle w:val="code-line"/>
-        <w:numPr>
-          <w:ilvl w:val="0"/>
-          <w:numId w:val="6"/>
-        </w:numPr>
-        <w:rPr>
-          <w:rFonts w:ascii="Segoe UI" w:hAnsi="Segoe UI" w:cs="Segoe UI"/>
-          <w:b/>
-          <w:bCs/>
-          <w:sz w:val="21"/>
-          <w:szCs w:val="21"/>
-        </w:rPr>
-      </w:pPr>
-      <w:r>
-        <w:rPr>
-          <w:rFonts w:ascii="Segoe UI" w:hAnsi="Segoe UI" w:cs="Segoe UI"/>
-          <w:b/>
-          <w:bCs/>
-          <w:sz w:val="21"/>
-          <w:szCs w:val="21"/>
-        </w:rPr>
-        <w:t xml:space="preserve">Manager approval of RI </w:t>
-      </w:r>
-      <w:r>
-        <w:rPr>
-          <w:rFonts w:ascii="Segoe UI" w:hAnsi="Segoe UI" w:cs="Segoe UI"/>
-          <w:b/>
-          <w:bCs/>
-          <w:sz w:val="21"/>
-          <w:szCs w:val="21"/>
-        </w:rPr>
-        <w:t>Assessment</w:t>
-      </w:r>
-      <w:r>
-        <w:rPr>
-          <w:rFonts w:ascii="Segoe UI" w:hAnsi="Segoe UI" w:cs="Segoe UI"/>
-          <w:b/>
-          <w:bCs/>
-          <w:sz w:val="21"/>
-          <w:szCs w:val="21"/>
-        </w:rPr>
-        <w:t xml:space="preserve"> </w:t>
-      </w:r>
-      <w:r>
-        <w:rPr>
-          <w:rFonts w:ascii="Segoe UI" w:hAnsi="Segoe UI" w:cs="Segoe UI"/>
-          <w:b/>
-          <w:bCs/>
-          <w:sz w:val="21"/>
-          <w:szCs w:val="21"/>
-        </w:rPr>
-        <w:t>List</w:t>
-      </w:r>
-    </w:p>
-    <w:p>
-      <w:pPr>
-        <w:pStyle w:val="code-line"/>
-        <w:numPr>
-          <w:ilvl w:val="1"/>
-          <w:numId w:val="6"/>
-        </w:numPr>
-        <w:rPr>
-          <w:rFonts w:ascii="Segoe UI" w:hAnsi="Segoe UI" w:cs="Segoe UI"/>
-          <w:sz w:val="21"/>
-          <w:szCs w:val="21"/>
-        </w:rPr>
-      </w:pPr>
-      <w:r>
-        <w:rPr>
-          <w:rFonts w:ascii="Segoe UI" w:hAnsi="Segoe UI" w:cs="Segoe UI"/>
-          <w:sz w:val="21"/>
-          <w:szCs w:val="21"/>
-        </w:rPr>
-        <w:t xml:space="preserve">Review the </w:t>
-      </w:r>
-      <w:r>
-        <w:rPr>
-          <w:rFonts w:ascii="Segoe UI" w:hAnsi="Segoe UI" w:cs="Segoe UI"/>
-          <w:sz w:val="21"/>
-          <w:szCs w:val="21"/>
-        </w:rPr>
-        <w:t>PowerPoint</w:t>
-      </w:r>
-      <w:r>
-        <w:rPr>
-          <w:rFonts w:ascii="Segoe UI" w:hAnsi="Segoe UI" w:cs="Segoe UI"/>
-          <w:sz w:val="21"/>
-          <w:szCs w:val="21"/>
-        </w:rPr>
-        <w:t xml:space="preserve"> and Excel files</w:t>
+      <w:proofErr w:type="gramStart"/>
+      <w:r>
+        <w:rPr>
+          <w:rFonts w:ascii="Segoe UI" w:hAnsi="Segoe UI" w:cs="Segoe UI"/>
+          <w:sz w:val="21"/>
+          <w:szCs w:val="21"/>
+        </w:rPr>
+        <w:t>Review</w:t>
+      </w:r>
+      <w:proofErr w:type="gramEnd"/>
+      <w:r>
+        <w:rPr>
+          <w:rFonts w:ascii="Segoe UI" w:hAnsi="Segoe UI" w:cs="Segoe UI"/>
+          <w:sz w:val="21"/>
+          <w:szCs w:val="21"/>
+        </w:rPr>
+        <w:t xml:space="preserve"> the Excel file</w:t>
       </w:r>
     </w:p>
     <w:p>

</xml_diff>